<commit_message>
Descripción de las tablas en pdf y docx actualizadas
</commit_message>
<xml_diff>
--- a/Material/Entrega 2/Tablas BBDD.docx
+++ b/Material/Entrega 2/Tablas BBDD.docx
@@ -33,7 +33,7 @@
         </w:rPr>
         <w:drawing>
           <wp:inline distB="114300" distT="114300" distL="114300" distR="114300">
-            <wp:extent cx="5734050" cy="3517900"/>
+            <wp:extent cx="5734050" cy="4330700"/>
             <wp:effectExtent b="0" l="0" r="0" t="0"/>
             <wp:docPr id="1" name="image1.jpg"/>
             <a:graphic>
@@ -53,7 +53,7 @@
                   <pic:spPr>
                     <a:xfrm>
                       <a:off x="0" y="0"/>
-                      <a:ext cx="5734050" cy="3517900"/>
+                      <a:ext cx="5734050" cy="4330700"/>
                     </a:xfrm>
                     <a:prstGeom prst="rect"/>
                     <a:ln/>
@@ -116,7 +116,7 @@
       <w:pPr>
         <w:numPr>
           <w:ilvl w:val="0"/>
-          <w:numId w:val="2"/>
+          <w:numId w:val="3"/>
         </w:numPr>
         <w:spacing w:after="0" w:afterAutospacing="0" w:before="240" w:lineRule="auto"/>
         <w:ind w:left="720" w:hanging="360"/>
@@ -142,7 +142,7 @@
       <w:pPr>
         <w:numPr>
           <w:ilvl w:val="0"/>
-          <w:numId w:val="2"/>
+          <w:numId w:val="3"/>
         </w:numPr>
         <w:spacing w:after="0" w:afterAutospacing="0" w:before="0" w:beforeAutospacing="0" w:lineRule="auto"/>
         <w:ind w:left="720" w:hanging="360"/>
@@ -165,7 +165,7 @@
       <w:pPr>
         <w:numPr>
           <w:ilvl w:val="0"/>
-          <w:numId w:val="2"/>
+          <w:numId w:val="3"/>
         </w:numPr>
         <w:spacing w:after="0" w:afterAutospacing="0" w:before="0" w:beforeAutospacing="0" w:lineRule="auto"/>
         <w:ind w:left="720" w:hanging="360"/>
@@ -189,7 +189,7 @@
       <w:pPr>
         <w:numPr>
           <w:ilvl w:val="0"/>
-          <w:numId w:val="2"/>
+          <w:numId w:val="3"/>
         </w:numPr>
         <w:spacing w:after="0" w:afterAutospacing="0" w:before="0" w:beforeAutospacing="0" w:lineRule="auto"/>
         <w:ind w:left="720" w:hanging="360"/>
@@ -212,7 +212,7 @@
       <w:pPr>
         <w:numPr>
           <w:ilvl w:val="0"/>
-          <w:numId w:val="2"/>
+          <w:numId w:val="3"/>
         </w:numPr>
         <w:spacing w:after="0" w:afterAutospacing="0" w:before="0" w:beforeAutospacing="0" w:lineRule="auto"/>
         <w:ind w:left="720" w:hanging="360"/>
@@ -236,7 +236,7 @@
       <w:pPr>
         <w:numPr>
           <w:ilvl w:val="0"/>
-          <w:numId w:val="2"/>
+          <w:numId w:val="3"/>
         </w:numPr>
         <w:spacing w:after="0" w:afterAutospacing="0" w:before="0" w:beforeAutospacing="0" w:lineRule="auto"/>
         <w:ind w:left="720" w:hanging="360"/>
@@ -259,7 +259,7 @@
       <w:pPr>
         <w:numPr>
           <w:ilvl w:val="0"/>
-          <w:numId w:val="2"/>
+          <w:numId w:val="3"/>
         </w:numPr>
         <w:spacing w:after="0" w:afterAutospacing="0" w:before="0" w:beforeAutospacing="0" w:lineRule="auto"/>
         <w:ind w:left="720" w:hanging="360"/>
@@ -282,7 +282,7 @@
       <w:pPr>
         <w:numPr>
           <w:ilvl w:val="0"/>
-          <w:numId w:val="2"/>
+          <w:numId w:val="3"/>
         </w:numPr>
         <w:spacing w:after="240" w:before="0" w:beforeAutospacing="0" w:lineRule="auto"/>
         <w:ind w:left="720" w:hanging="360"/>
@@ -387,7 +387,7 @@
       <w:pPr>
         <w:numPr>
           <w:ilvl w:val="0"/>
-          <w:numId w:val="5"/>
+          <w:numId w:val="6"/>
         </w:numPr>
         <w:spacing w:after="0" w:afterAutospacing="0" w:before="240" w:lineRule="auto"/>
         <w:ind w:left="720" w:hanging="360"/>
@@ -411,7 +411,7 @@
       <w:pPr>
         <w:numPr>
           <w:ilvl w:val="0"/>
-          <w:numId w:val="5"/>
+          <w:numId w:val="6"/>
         </w:numPr>
         <w:spacing w:after="0" w:afterAutospacing="0" w:before="0" w:beforeAutospacing="0" w:lineRule="auto"/>
         <w:ind w:left="720" w:hanging="360"/>
@@ -435,7 +435,7 @@
       <w:pPr>
         <w:numPr>
           <w:ilvl w:val="0"/>
-          <w:numId w:val="5"/>
+          <w:numId w:val="6"/>
         </w:numPr>
         <w:spacing w:after="0" w:afterAutospacing="0" w:before="0" w:beforeAutospacing="0" w:lineRule="auto"/>
         <w:ind w:left="720" w:hanging="360"/>
@@ -459,7 +459,7 @@
       <w:pPr>
         <w:numPr>
           <w:ilvl w:val="0"/>
-          <w:numId w:val="5"/>
+          <w:numId w:val="6"/>
         </w:numPr>
         <w:spacing w:after="0" w:afterAutospacing="0" w:before="0" w:beforeAutospacing="0" w:lineRule="auto"/>
         <w:ind w:left="720" w:hanging="360"/>
@@ -483,7 +483,7 @@
       <w:pPr>
         <w:numPr>
           <w:ilvl w:val="0"/>
-          <w:numId w:val="5"/>
+          <w:numId w:val="6"/>
         </w:numPr>
         <w:spacing w:after="0" w:afterAutospacing="0" w:before="0" w:beforeAutospacing="0" w:lineRule="auto"/>
         <w:ind w:left="720" w:hanging="360"/>
@@ -506,7 +506,7 @@
       <w:pPr>
         <w:numPr>
           <w:ilvl w:val="0"/>
-          <w:numId w:val="5"/>
+          <w:numId w:val="6"/>
         </w:numPr>
         <w:spacing w:after="0" w:afterAutospacing="0" w:before="0" w:beforeAutospacing="0" w:lineRule="auto"/>
         <w:ind w:left="720" w:hanging="360"/>
@@ -530,7 +530,7 @@
       <w:pPr>
         <w:numPr>
           <w:ilvl w:val="0"/>
-          <w:numId w:val="5"/>
+          <w:numId w:val="6"/>
         </w:numPr>
         <w:spacing w:after="240" w:before="0" w:beforeAutospacing="0" w:lineRule="auto"/>
         <w:ind w:left="720" w:hanging="360"/>
@@ -608,7 +608,7 @@
       <w:pPr>
         <w:numPr>
           <w:ilvl w:val="0"/>
-          <w:numId w:val="7"/>
+          <w:numId w:val="8"/>
         </w:numPr>
         <w:spacing w:after="0" w:afterAutospacing="0" w:before="240" w:lineRule="auto"/>
         <w:ind w:left="720" w:hanging="360"/>
@@ -632,7 +632,7 @@
       <w:pPr>
         <w:numPr>
           <w:ilvl w:val="0"/>
-          <w:numId w:val="7"/>
+          <w:numId w:val="8"/>
         </w:numPr>
         <w:spacing w:after="0" w:afterAutospacing="0" w:before="0" w:beforeAutospacing="0" w:lineRule="auto"/>
         <w:ind w:left="720" w:hanging="360"/>
@@ -655,7 +655,7 @@
       <w:pPr>
         <w:numPr>
           <w:ilvl w:val="0"/>
-          <w:numId w:val="7"/>
+          <w:numId w:val="8"/>
         </w:numPr>
         <w:spacing w:after="0" w:afterAutospacing="0" w:before="0" w:beforeAutospacing="0" w:lineRule="auto"/>
         <w:ind w:left="720" w:hanging="360"/>
@@ -679,7 +679,7 @@
       <w:pPr>
         <w:numPr>
           <w:ilvl w:val="0"/>
-          <w:numId w:val="7"/>
+          <w:numId w:val="8"/>
         </w:numPr>
         <w:spacing w:after="0" w:afterAutospacing="0" w:before="0" w:beforeAutospacing="0" w:lineRule="auto"/>
         <w:ind w:left="720" w:hanging="360"/>
@@ -703,7 +703,7 @@
       <w:pPr>
         <w:numPr>
           <w:ilvl w:val="0"/>
-          <w:numId w:val="7"/>
+          <w:numId w:val="8"/>
         </w:numPr>
         <w:spacing w:after="0" w:afterAutospacing="0" w:before="0" w:beforeAutospacing="0" w:lineRule="auto"/>
         <w:ind w:left="720" w:hanging="360"/>
@@ -726,7 +726,7 @@
       <w:pPr>
         <w:numPr>
           <w:ilvl w:val="0"/>
-          <w:numId w:val="7"/>
+          <w:numId w:val="8"/>
         </w:numPr>
         <w:spacing w:after="0" w:afterAutospacing="0" w:before="0" w:beforeAutospacing="0" w:lineRule="auto"/>
         <w:ind w:left="720" w:hanging="360"/>
@@ -750,7 +750,7 @@
       <w:pPr>
         <w:numPr>
           <w:ilvl w:val="0"/>
-          <w:numId w:val="7"/>
+          <w:numId w:val="8"/>
         </w:numPr>
         <w:spacing w:after="0" w:afterAutospacing="0" w:before="0" w:beforeAutospacing="0" w:lineRule="auto"/>
         <w:ind w:left="720" w:hanging="360"/>
@@ -774,7 +774,7 @@
       <w:pPr>
         <w:numPr>
           <w:ilvl w:val="0"/>
-          <w:numId w:val="7"/>
+          <w:numId w:val="8"/>
         </w:numPr>
         <w:spacing w:after="240" w:before="0" w:beforeAutospacing="0" w:lineRule="auto"/>
         <w:ind w:left="720" w:hanging="360"/>
@@ -969,7 +969,7 @@
       <w:pPr>
         <w:numPr>
           <w:ilvl w:val="0"/>
-          <w:numId w:val="6"/>
+          <w:numId w:val="7"/>
         </w:numPr>
         <w:spacing w:after="0" w:afterAutospacing="0" w:before="240" w:lineRule="auto"/>
         <w:ind w:left="720" w:hanging="360"/>
@@ -992,7 +992,7 @@
       <w:pPr>
         <w:numPr>
           <w:ilvl w:val="0"/>
-          <w:numId w:val="6"/>
+          <w:numId w:val="7"/>
         </w:numPr>
         <w:spacing w:after="0" w:afterAutospacing="0" w:before="0" w:beforeAutospacing="0" w:lineRule="auto"/>
         <w:ind w:left="720" w:hanging="360"/>
@@ -1015,7 +1015,7 @@
       <w:pPr>
         <w:numPr>
           <w:ilvl w:val="0"/>
-          <w:numId w:val="6"/>
+          <w:numId w:val="7"/>
         </w:numPr>
         <w:spacing w:after="0" w:afterAutospacing="0" w:before="0" w:beforeAutospacing="0" w:lineRule="auto"/>
         <w:ind w:left="720" w:hanging="360"/>
@@ -1038,7 +1038,7 @@
       <w:pPr>
         <w:numPr>
           <w:ilvl w:val="0"/>
-          <w:numId w:val="6"/>
+          <w:numId w:val="7"/>
         </w:numPr>
         <w:spacing w:after="240" w:before="0" w:beforeAutospacing="0" w:lineRule="auto"/>
         <w:ind w:left="720" w:hanging="360"/>
@@ -1090,7 +1090,7 @@
           <w:u w:val="single"/>
           <w:rtl w:val="0"/>
         </w:rPr>
-        <w:t xml:space="preserve">Tabla Solicitud.</w:t>
+        <w:t xml:space="preserve">Tabla propuesta actividad.</w:t>
       </w:r>
     </w:p>
     <w:p>
@@ -1108,14 +1108,14 @@
         <w:rPr>
           <w:rtl w:val="0"/>
         </w:rPr>
-        <w:t xml:space="preserve">ONG enviará estas solicitudes de actividades al sistema. Una vez sean recibidas, éstas serán consultadas por los responsables, quienes negociarán su aprobación.</w:t>
-      </w:r>
-    </w:p>
-    <w:p>
-      <w:pPr>
-        <w:numPr>
-          <w:ilvl w:val="0"/>
-          <w:numId w:val="4"/>
+        <w:t xml:space="preserve">ONG enviará estas propuestas de actividades que se pueden realizar al sistema. Una vez sean recibidas, éstas serán consultadas por los responsables, quienes negociarán su aprobación.</w:t>
+      </w:r>
+    </w:p>
+    <w:p>
+      <w:pPr>
+        <w:numPr>
+          <w:ilvl w:val="0"/>
+          <w:numId w:val="5"/>
         </w:numPr>
         <w:spacing w:after="0" w:afterAutospacing="0" w:before="240" w:lineRule="auto"/>
         <w:ind w:left="720" w:hanging="360"/>
@@ -1125,7 +1125,7 @@
           <w:b w:val="1"/>
           <w:rtl w:val="0"/>
         </w:rPr>
-        <w:t xml:space="preserve">ID_solicitud</w:t>
+        <w:t xml:space="preserve">ID_propuesta_actividad</w:t>
       </w:r>
       <w:r>
         <w:rPr>
@@ -1138,7 +1138,7 @@
       <w:pPr>
         <w:numPr>
           <w:ilvl w:val="0"/>
-          <w:numId w:val="4"/>
+          <w:numId w:val="5"/>
         </w:numPr>
         <w:spacing w:after="0" w:afterAutospacing="0" w:before="0" w:beforeAutospacing="0" w:lineRule="auto"/>
         <w:ind w:left="720" w:hanging="360"/>
@@ -1161,7 +1161,30 @@
       <w:pPr>
         <w:numPr>
           <w:ilvl w:val="0"/>
-          <w:numId w:val="4"/>
+          <w:numId w:val="5"/>
+        </w:numPr>
+        <w:spacing w:after="0" w:afterAutospacing="0" w:before="0" w:beforeAutospacing="0" w:lineRule="auto"/>
+        <w:ind w:left="720" w:hanging="360"/>
+      </w:pPr>
+      <w:r>
+        <w:rPr>
+          <w:b w:val="1"/>
+          <w:rtl w:val="0"/>
+        </w:rPr>
+        <w:t xml:space="preserve">Fecha_solicitud</w:t>
+      </w:r>
+      <w:r>
+        <w:rPr>
+          <w:rtl w:val="0"/>
+        </w:rPr>
+        <w:t xml:space="preserve">: fecha en la que la propuesta de actividad ha sido enviada.</w:t>
+      </w:r>
+    </w:p>
+    <w:p>
+      <w:pPr>
+        <w:numPr>
+          <w:ilvl w:val="0"/>
+          <w:numId w:val="5"/>
         </w:numPr>
         <w:spacing w:after="240" w:before="0" w:beforeAutospacing="0" w:lineRule="auto"/>
         <w:ind w:left="720" w:hanging="360"/>
@@ -1171,13 +1194,13 @@
           <w:b w:val="1"/>
           <w:rtl w:val="0"/>
         </w:rPr>
-        <w:t xml:space="preserve">Fecha_solicitud</w:t>
-      </w:r>
-      <w:r>
-        <w:rPr>
-          <w:rtl w:val="0"/>
-        </w:rPr>
-        <w:t xml:space="preserve">: fecha en la que la solicitud ha sido enviada.</w:t>
+        <w:t xml:space="preserve">Estado</w:t>
+      </w:r>
+      <w:r>
+        <w:rPr>
+          <w:rtl w:val="0"/>
+        </w:rPr>
+        <w:t xml:space="preserve">: indica si la propuesta está pendiente de ser revisada, ha sido aceptada, rechazada...</w:t>
         <w:br w:type="textWrapping"/>
       </w:r>
     </w:p>
@@ -1192,36 +1215,157 @@
           <w:u w:val="single"/>
         </w:rPr>
       </w:pPr>
-      <w:bookmarkStart w:colFirst="0" w:colLast="0" w:name="_33c2vox7ahh1" w:id="8"/>
+      <w:bookmarkStart w:colFirst="0" w:colLast="0" w:name="_1pczt8bwad6k" w:id="8"/>
       <w:bookmarkEnd w:id="8"/>
       <w:r>
-        <w:br w:type="page"/>
-      </w:r>
-      <w:r>
-        <w:rPr>
-          <w:rtl w:val="0"/>
-        </w:rPr>
-      </w:r>
-    </w:p>
-    <w:p>
-      <w:pPr>
-        <w:pStyle w:val="Heading2"/>
-        <w:spacing w:before="240" w:lineRule="auto"/>
         <w:rPr>
           <w:b w:val="1"/>
           <w:sz w:val="22"/>
           <w:szCs w:val="22"/>
           <w:u w:val="single"/>
-        </w:rPr>
-      </w:pPr>
-      <w:bookmarkStart w:colFirst="0" w:colLast="0" w:name="_e47ulehvf2dk" w:id="9"/>
-      <w:bookmarkEnd w:id="9"/>
-      <w:r>
+          <w:rtl w:val="0"/>
+        </w:rPr>
+        <w:t xml:space="preserve">Tabla solicitud actividad.</w:t>
+      </w:r>
+    </w:p>
+    <w:p>
+      <w:pPr>
+        <w:rPr/>
+      </w:pPr>
+      <w:r>
+        <w:rPr>
+          <w:rtl w:val="0"/>
+        </w:rPr>
+        <w:t xml:space="preserve">Un usuario puede presentarse voluntario a una actividad mediante una solicitud que se vincula a la actividad. Recordamos que la actividad está, a su vez, vinculada con el responsable.</w:t>
+        <w:br w:type="textWrapping"/>
+      </w:r>
+      <w:r>
+        <w:rPr>
+          <w:rtl w:val="0"/>
+        </w:rPr>
+      </w:r>
+    </w:p>
+    <w:p>
+      <w:pPr>
+        <w:numPr>
+          <w:ilvl w:val="0"/>
+          <w:numId w:val="2"/>
+        </w:numPr>
+        <w:ind w:left="720" w:hanging="360"/>
+        <w:rPr>
+          <w:u w:val="none"/>
+        </w:rPr>
+      </w:pPr>
+      <w:r>
+        <w:rPr>
+          <w:b w:val="1"/>
+          <w:rtl w:val="0"/>
+        </w:rPr>
+        <w:t xml:space="preserve">Id solicitud actividad</w:t>
+      </w:r>
+      <w:r>
+        <w:rPr>
+          <w:rtl w:val="0"/>
+        </w:rPr>
+        <w:t xml:space="preserve">: identificador único que distingue las solicitudes entre ellas.</w:t>
+      </w:r>
+    </w:p>
+    <w:p>
+      <w:pPr>
+        <w:numPr>
+          <w:ilvl w:val="0"/>
+          <w:numId w:val="2"/>
+        </w:numPr>
+        <w:ind w:left="720" w:hanging="360"/>
+        <w:rPr>
+          <w:u w:val="none"/>
+        </w:rPr>
+      </w:pPr>
+      <w:r>
+        <w:rPr>
+          <w:b w:val="1"/>
+          <w:rtl w:val="0"/>
+        </w:rPr>
+        <w:t xml:space="preserve">Estado</w:t>
+      </w:r>
+      <w:r>
+        <w:rPr>
+          <w:rtl w:val="0"/>
+        </w:rPr>
+        <w:t xml:space="preserve">: indica si la actividad se encuentra en espera, ha sido aceptada o rechazada...</w:t>
+      </w:r>
+    </w:p>
+    <w:p>
+      <w:pPr>
+        <w:numPr>
+          <w:ilvl w:val="0"/>
+          <w:numId w:val="2"/>
+        </w:numPr>
+        <w:ind w:left="720" w:hanging="360"/>
+        <w:rPr>
+          <w:u w:val="none"/>
+        </w:rPr>
+      </w:pPr>
+      <w:r>
+        <w:rPr>
+          <w:b w:val="1"/>
+          <w:rtl w:val="0"/>
+        </w:rPr>
+        <w:t xml:space="preserve">Fecha_solicitud</w:t>
+      </w:r>
+      <w:r>
+        <w:rPr>
+          <w:rtl w:val="0"/>
+        </w:rPr>
+        <w:t xml:space="preserve">: fecha de envío de la solicitud.</w:t>
+      </w:r>
+      <w:r>
+        <w:rPr>
+          <w:rtl w:val="0"/>
+        </w:rPr>
+      </w:r>
+    </w:p>
+    <w:p>
+      <w:pPr>
+        <w:pStyle w:val="Heading2"/>
+        <w:spacing w:before="240" w:lineRule="auto"/>
         <w:rPr>
           <w:b w:val="1"/>
           <w:sz w:val="22"/>
           <w:szCs w:val="22"/>
           <w:u w:val="single"/>
+        </w:rPr>
+      </w:pPr>
+      <w:bookmarkStart w:colFirst="0" w:colLast="0" w:name="_33c2vox7ahh1" w:id="9"/>
+      <w:bookmarkEnd w:id="9"/>
+      <w:r>
+        <w:br w:type="page"/>
+      </w:r>
+      <w:r>
+        <w:rPr>
+          <w:rtl w:val="0"/>
+        </w:rPr>
+      </w:r>
+    </w:p>
+    <w:p>
+      <w:pPr>
+        <w:pStyle w:val="Heading2"/>
+        <w:spacing w:before="240" w:lineRule="auto"/>
+        <w:rPr>
+          <w:b w:val="1"/>
+          <w:sz w:val="22"/>
+          <w:szCs w:val="22"/>
+          <w:u w:val="single"/>
+        </w:rPr>
+      </w:pPr>
+      <w:bookmarkStart w:colFirst="0" w:colLast="0" w:name="_e47ulehvf2dk" w:id="10"/>
+      <w:bookmarkEnd w:id="10"/>
+      <w:r>
+        <w:rPr>
+          <w:b w:val="1"/>
+          <w:sz w:val="22"/>
+          <w:szCs w:val="22"/>
+          <w:u w:val="single"/>
           <w:rtl w:val="0"/>
         </w:rPr>
         <w:t xml:space="preserve">Relaciones.</w:t>
@@ -1231,7 +1375,7 @@
       <w:pPr>
         <w:numPr>
           <w:ilvl w:val="0"/>
-          <w:numId w:val="3"/>
+          <w:numId w:val="4"/>
         </w:numPr>
         <w:spacing w:after="0" w:afterAutospacing="0" w:before="240" w:lineRule="auto"/>
         <w:ind w:left="720" w:hanging="360"/>
@@ -1244,19 +1388,14 @@
           <w:b w:val="1"/>
           <w:rtl w:val="0"/>
         </w:rPr>
-        <w:t xml:space="preserve">Realiza petición de actividad.</w:t>
-      </w:r>
-      <w:r>
-        <w:rPr>
-          <w:rtl w:val="0"/>
-        </w:rPr>
+        <w:t xml:space="preserve">Participa en.</w:t>
       </w:r>
     </w:p>
     <w:p>
       <w:pPr>
         <w:numPr>
           <w:ilvl w:val="1"/>
-          <w:numId w:val="3"/>
+          <w:numId w:val="4"/>
         </w:numPr>
         <w:spacing w:after="0" w:afterAutospacing="0" w:before="0" w:beforeAutospacing="0" w:lineRule="auto"/>
         <w:ind w:left="1440" w:hanging="360"/>
@@ -1268,14 +1407,14 @@
         <w:rPr>
           <w:rtl w:val="0"/>
         </w:rPr>
-        <w:t xml:space="preserve">El usuario puede hacer una petición, muchas peticiones o ninguna petición a los responsables para participar en actividades. </w:t>
+        <w:t xml:space="preserve">El usuario puede participar en varias actividades. </w:t>
       </w:r>
     </w:p>
     <w:p>
       <w:pPr>
         <w:numPr>
           <w:ilvl w:val="1"/>
-          <w:numId w:val="3"/>
+          <w:numId w:val="4"/>
         </w:numPr>
         <w:spacing w:after="0" w:afterAutospacing="0" w:before="0" w:beforeAutospacing="0" w:lineRule="auto"/>
         <w:ind w:left="1440" w:hanging="360"/>
@@ -1287,34 +1426,53 @@
         <w:rPr>
           <w:rtl w:val="0"/>
         </w:rPr>
-        <w:t xml:space="preserve">El responsable podrá recibir varias peticiones de varios usuarios.</w:t>
-      </w:r>
-    </w:p>
-    <w:p>
-      <w:pPr>
-        <w:numPr>
-          <w:ilvl w:val="0"/>
-          <w:numId w:val="3"/>
-        </w:numPr>
-        <w:spacing w:after="0" w:afterAutospacing="0" w:before="0" w:beforeAutospacing="0" w:lineRule="auto"/>
-        <w:ind w:left="720" w:hanging="360"/>
+        <w:t xml:space="preserve">Las actividades se pueden componer de varios participantes (usuarios).</w:t>
+      </w:r>
+    </w:p>
+    <w:p>
+      <w:pPr>
+        <w:numPr>
+          <w:ilvl w:val="0"/>
+          <w:numId w:val="4"/>
+        </w:numPr>
+        <w:spacing w:after="0" w:afterAutospacing="0" w:before="0" w:beforeAutospacing="0" w:lineRule="auto"/>
+        <w:ind w:left="720" w:hanging="360"/>
+        <w:rPr>
+          <w:b w:val="1"/>
+        </w:rPr>
+      </w:pPr>
+      <w:r>
+        <w:rPr>
+          <w:b w:val="1"/>
+          <w:rtl w:val="0"/>
+        </w:rPr>
+        <w:t xml:space="preserve">Crea.</w:t>
+      </w:r>
+    </w:p>
+    <w:p>
+      <w:pPr>
+        <w:numPr>
+          <w:ilvl w:val="1"/>
+          <w:numId w:val="4"/>
+        </w:numPr>
+        <w:spacing w:after="0" w:afterAutospacing="0" w:before="0" w:beforeAutospacing="0" w:lineRule="auto"/>
+        <w:ind w:left="1440" w:hanging="360"/>
         <w:rPr>
           <w:u w:val="none"/>
         </w:rPr>
       </w:pPr>
       <w:r>
         <w:rPr>
-          <w:b w:val="1"/>
-          <w:rtl w:val="0"/>
-        </w:rPr>
-        <w:t xml:space="preserve">Participa en.</w:t>
+          <w:rtl w:val="0"/>
+        </w:rPr>
+        <w:t xml:space="preserve">Un responsable puede crear varias actividades.</w:t>
       </w:r>
     </w:p>
     <w:p>
       <w:pPr>
         <w:numPr>
           <w:ilvl w:val="1"/>
-          <w:numId w:val="3"/>
+          <w:numId w:val="4"/>
         </w:numPr>
         <w:spacing w:after="0" w:afterAutospacing="0" w:before="0" w:beforeAutospacing="0" w:lineRule="auto"/>
         <w:ind w:left="1440" w:hanging="360"/>
@@ -1326,17 +1484,105 @@
         <w:rPr>
           <w:rtl w:val="0"/>
         </w:rPr>
-        <w:t xml:space="preserve">El usuario puede participar en varias actividades. </w:t>
+        <w:t xml:space="preserve">Una actividad es creada por un único responsable a cargo (ver coordinada por).</w:t>
+      </w:r>
+    </w:p>
+    <w:p>
+      <w:pPr>
+        <w:numPr>
+          <w:ilvl w:val="0"/>
+          <w:numId w:val="4"/>
+        </w:numPr>
+        <w:spacing w:after="0" w:afterAutospacing="0" w:before="0" w:beforeAutospacing="0" w:lineRule="auto"/>
+        <w:ind w:left="720" w:hanging="360"/>
+        <w:rPr>
+          <w:b w:val="1"/>
+        </w:rPr>
+      </w:pPr>
+      <w:r>
+        <w:rPr>
+          <w:b w:val="1"/>
+          <w:rtl w:val="0"/>
+        </w:rPr>
+        <w:t xml:space="preserve">Coordina por.</w:t>
       </w:r>
     </w:p>
     <w:p>
       <w:pPr>
         <w:numPr>
           <w:ilvl w:val="1"/>
-          <w:numId w:val="3"/>
+          <w:numId w:val="4"/>
         </w:numPr>
         <w:spacing w:after="0" w:afterAutospacing="0" w:before="0" w:beforeAutospacing="0" w:lineRule="auto"/>
         <w:ind w:left="1440" w:hanging="360"/>
+      </w:pPr>
+      <w:r>
+        <w:rPr>
+          <w:rtl w:val="0"/>
+        </w:rPr>
+        <w:t xml:space="preserve">Es un único responsable quien crea la actividad, y también quien la dirige. </w:t>
+      </w:r>
+    </w:p>
+    <w:p>
+      <w:pPr>
+        <w:numPr>
+          <w:ilvl w:val="1"/>
+          <w:numId w:val="4"/>
+        </w:numPr>
+        <w:spacing w:after="0" w:afterAutospacing="0" w:before="0" w:beforeAutospacing="0" w:lineRule="auto"/>
+        <w:ind w:left="1440" w:hanging="360"/>
+      </w:pPr>
+      <w:r>
+        <w:rPr>
+          <w:rtl w:val="0"/>
+        </w:rPr>
+        <w:t xml:space="preserve">Este responsable puede tener varias actividades a su cargo.</w:t>
+      </w:r>
+    </w:p>
+    <w:p>
+      <w:pPr>
+        <w:numPr>
+          <w:ilvl w:val="1"/>
+          <w:numId w:val="4"/>
+        </w:numPr>
+        <w:spacing w:after="0" w:afterAutospacing="0" w:before="0" w:beforeAutospacing="0" w:lineRule="auto"/>
+        <w:ind w:left="1440" w:hanging="360"/>
+      </w:pPr>
+      <w:r>
+        <w:rPr>
+          <w:rtl w:val="0"/>
+        </w:rPr>
+        <w:t xml:space="preserve">Toda solicitud deberá tener como mínimo un responsable.</w:t>
+      </w:r>
+    </w:p>
+    <w:p>
+      <w:pPr>
+        <w:numPr>
+          <w:ilvl w:val="0"/>
+          <w:numId w:val="4"/>
+        </w:numPr>
+        <w:spacing w:after="0" w:afterAutospacing="0" w:before="0" w:beforeAutospacing="0" w:lineRule="auto"/>
+        <w:ind w:left="720" w:hanging="360"/>
+        <w:rPr>
+          <w:b w:val="1"/>
+        </w:rPr>
+      </w:pPr>
+      <w:r>
+        <w:rPr>
+          <w:b w:val="1"/>
+          <w:rtl w:val="0"/>
+        </w:rPr>
+        <w:t xml:space="preserve">Colabora con.</w:t>
+      </w:r>
+    </w:p>
+    <w:p>
+      <w:pPr>
+        <w:numPr>
+          <w:ilvl w:val="1"/>
+          <w:numId w:val="4"/>
+        </w:numPr>
+        <w:spacing w:after="0" w:afterAutospacing="0" w:before="0" w:beforeAutospacing="0" w:lineRule="auto"/>
+        <w:ind w:left="1440" w:hanging="360"/>
         <w:rPr>
           <w:u w:val="none"/>
         </w:rPr>
@@ -1345,34 +1591,14 @@
         <w:rPr>
           <w:rtl w:val="0"/>
         </w:rPr>
-        <w:t xml:space="preserve">Las actividades se pueden componer de varios participantes (usuarios).</w:t>
-      </w:r>
-    </w:p>
-    <w:p>
-      <w:pPr>
-        <w:numPr>
-          <w:ilvl w:val="0"/>
-          <w:numId w:val="3"/>
-        </w:numPr>
-        <w:spacing w:after="0" w:afterAutospacing="0" w:before="0" w:beforeAutospacing="0" w:lineRule="auto"/>
-        <w:ind w:left="720" w:hanging="360"/>
-        <w:rPr>
-          <w:b w:val="1"/>
-        </w:rPr>
-      </w:pPr>
-      <w:r>
-        <w:rPr>
-          <w:b w:val="1"/>
-          <w:rtl w:val="0"/>
-        </w:rPr>
-        <w:t xml:space="preserve">Crea.</w:t>
+        <w:t xml:space="preserve">Se va a relacionar cada actividad con su ONG correspondiente.</w:t>
       </w:r>
     </w:p>
     <w:p>
       <w:pPr>
         <w:numPr>
           <w:ilvl w:val="1"/>
-          <w:numId w:val="3"/>
+          <w:numId w:val="4"/>
         </w:numPr>
         <w:spacing w:after="0" w:afterAutospacing="0" w:before="0" w:beforeAutospacing="0" w:lineRule="auto"/>
         <w:ind w:left="1440" w:hanging="360"/>
@@ -1384,14 +1610,14 @@
         <w:rPr>
           <w:rtl w:val="0"/>
         </w:rPr>
-        <w:t xml:space="preserve">Un responsable puede crear varias actividades.</w:t>
+        <w:t xml:space="preserve">La ONG responsable de una actividad es única.</w:t>
       </w:r>
     </w:p>
     <w:p>
       <w:pPr>
         <w:numPr>
           <w:ilvl w:val="1"/>
-          <w:numId w:val="3"/>
+          <w:numId w:val="4"/>
         </w:numPr>
         <w:spacing w:after="0" w:afterAutospacing="0" w:before="0" w:beforeAutospacing="0" w:lineRule="auto"/>
         <w:ind w:left="1440" w:hanging="360"/>
@@ -1403,102 +1629,121 @@
         <w:rPr>
           <w:rtl w:val="0"/>
         </w:rPr>
-        <w:t xml:space="preserve">Una actividad es creada por un único responsable a cargo (ver coordinada por).</w:t>
-      </w:r>
-    </w:p>
-    <w:p>
-      <w:pPr>
-        <w:numPr>
-          <w:ilvl w:val="0"/>
-          <w:numId w:val="3"/>
-        </w:numPr>
-        <w:spacing w:after="0" w:afterAutospacing="0" w:before="0" w:beforeAutospacing="0" w:lineRule="auto"/>
-        <w:ind w:left="720" w:hanging="360"/>
-        <w:rPr>
-          <w:b w:val="1"/>
-        </w:rPr>
-      </w:pPr>
-      <w:r>
-        <w:rPr>
-          <w:b w:val="1"/>
-          <w:rtl w:val="0"/>
-        </w:rPr>
-        <w:t xml:space="preserve">Coordina por.</w:t>
+        <w:t xml:space="preserve">Una ONG puede colaborar con varias actividades.</w:t>
+      </w:r>
+    </w:p>
+    <w:p>
+      <w:pPr>
+        <w:numPr>
+          <w:ilvl w:val="0"/>
+          <w:numId w:val="4"/>
+        </w:numPr>
+        <w:spacing w:after="0" w:afterAutospacing="0" w:before="0" w:beforeAutospacing="0" w:lineRule="auto"/>
+        <w:ind w:left="720" w:hanging="360"/>
+        <w:rPr>
+          <w:u w:val="none"/>
+        </w:rPr>
+      </w:pPr>
+      <w:r>
+        <w:rPr>
+          <w:b w:val="1"/>
+          <w:rtl w:val="0"/>
+        </w:rPr>
+        <w:t xml:space="preserve">Genera.</w:t>
+      </w:r>
+      <w:r>
+        <w:rPr>
+          <w:rtl w:val="0"/>
+        </w:rPr>
       </w:r>
     </w:p>
     <w:p>
       <w:pPr>
         <w:numPr>
           <w:ilvl w:val="1"/>
-          <w:numId w:val="3"/>
+          <w:numId w:val="4"/>
         </w:numPr>
         <w:spacing w:after="0" w:afterAutospacing="0" w:before="0" w:beforeAutospacing="0" w:lineRule="auto"/>
         <w:ind w:left="1440" w:hanging="360"/>
-      </w:pPr>
-      <w:r>
-        <w:rPr>
-          <w:rtl w:val="0"/>
-        </w:rPr>
-        <w:t xml:space="preserve">Es un único responsable quien crea la actividad, y también quien la dirige. </w:t>
+        <w:rPr>
+          <w:u w:val="none"/>
+        </w:rPr>
+      </w:pPr>
+      <w:r>
+        <w:rPr>
+          <w:rtl w:val="0"/>
+        </w:rPr>
+        <w:t xml:space="preserve">La ONG genera una solicitud para mostrar a los responsables si desean realizar alguna de las solicitudes.</w:t>
       </w:r>
     </w:p>
     <w:p>
       <w:pPr>
         <w:numPr>
           <w:ilvl w:val="1"/>
-          <w:numId w:val="3"/>
+          <w:numId w:val="4"/>
         </w:numPr>
         <w:spacing w:after="0" w:afterAutospacing="0" w:before="0" w:beforeAutospacing="0" w:lineRule="auto"/>
         <w:ind w:left="1440" w:hanging="360"/>
-      </w:pPr>
-      <w:r>
-        <w:rPr>
-          <w:rtl w:val="0"/>
-        </w:rPr>
-        <w:t xml:space="preserve">Este responsable puede tener varias actividades a su cargo.</w:t>
+        <w:rPr>
+          <w:u w:val="none"/>
+        </w:rPr>
+      </w:pPr>
+      <w:r>
+        <w:rPr>
+          <w:rtl w:val="0"/>
+        </w:rPr>
+        <w:t xml:space="preserve">Una ONG puede generar solicitudes distintas.</w:t>
       </w:r>
     </w:p>
     <w:p>
       <w:pPr>
         <w:numPr>
           <w:ilvl w:val="1"/>
-          <w:numId w:val="3"/>
+          <w:numId w:val="4"/>
         </w:numPr>
         <w:spacing w:after="0" w:afterAutospacing="0" w:before="0" w:beforeAutospacing="0" w:lineRule="auto"/>
         <w:ind w:left="1440" w:hanging="360"/>
-      </w:pPr>
-      <w:r>
-        <w:rPr>
-          <w:rtl w:val="0"/>
-        </w:rPr>
-        <w:t xml:space="preserve">Toda solicitud deberá tener como mínimo un responsable.</w:t>
-      </w:r>
-    </w:p>
-    <w:p>
-      <w:pPr>
-        <w:numPr>
-          <w:ilvl w:val="0"/>
-          <w:numId w:val="3"/>
-        </w:numPr>
-        <w:spacing w:after="0" w:afterAutospacing="0" w:before="0" w:beforeAutospacing="0" w:lineRule="auto"/>
-        <w:ind w:left="720" w:hanging="360"/>
-        <w:rPr>
-          <w:b w:val="1"/>
-        </w:rPr>
-      </w:pPr>
-      <w:r>
-        <w:rPr>
-          <w:b w:val="1"/>
-          <w:rtl w:val="0"/>
-        </w:rPr>
-        <w:t xml:space="preserve">Colabora con.</w:t>
+        <w:rPr>
+          <w:u w:val="none"/>
+        </w:rPr>
+      </w:pPr>
+      <w:r>
+        <w:rPr>
+          <w:rtl w:val="0"/>
+        </w:rPr>
+        <w:t xml:space="preserve">Una solicitud es generada por una sola ONG.</w:t>
+      </w:r>
+    </w:p>
+    <w:p>
+      <w:pPr>
+        <w:numPr>
+          <w:ilvl w:val="0"/>
+          <w:numId w:val="4"/>
+        </w:numPr>
+        <w:spacing w:after="0" w:afterAutospacing="0" w:before="0" w:beforeAutospacing="0" w:lineRule="auto"/>
+        <w:ind w:left="720" w:hanging="360"/>
+        <w:rPr>
+          <w:u w:val="none"/>
+        </w:rPr>
+      </w:pPr>
+      <w:r>
+        <w:rPr>
+          <w:b w:val="1"/>
+          <w:rtl w:val="0"/>
+        </w:rPr>
+        <w:t xml:space="preserve">Acepta.</w:t>
+      </w:r>
+      <w:r>
+        <w:rPr>
+          <w:rtl w:val="0"/>
+        </w:rPr>
       </w:r>
     </w:p>
     <w:p>
       <w:pPr>
         <w:numPr>
           <w:ilvl w:val="1"/>
-          <w:numId w:val="3"/>
+          <w:numId w:val="4"/>
         </w:numPr>
         <w:spacing w:after="0" w:afterAutospacing="0" w:before="0" w:beforeAutospacing="0" w:lineRule="auto"/>
         <w:ind w:left="1440" w:hanging="360"/>
@@ -1510,14 +1755,14 @@
         <w:rPr>
           <w:rtl w:val="0"/>
         </w:rPr>
-        <w:t xml:space="preserve">Se va a relacionar cada actividad con su ONG correspondiente.</w:t>
+        <w:t xml:space="preserve">Los responsables podrán aceptar las solicitudes creadas por las ONG para organizar actividades.</w:t>
       </w:r>
     </w:p>
     <w:p>
       <w:pPr>
         <w:numPr>
           <w:ilvl w:val="1"/>
-          <w:numId w:val="3"/>
+          <w:numId w:val="4"/>
         </w:numPr>
         <w:spacing w:after="0" w:afterAutospacing="0" w:before="0" w:beforeAutospacing="0" w:lineRule="auto"/>
         <w:ind w:left="1440" w:hanging="360"/>
@@ -1529,14 +1774,14 @@
         <w:rPr>
           <w:rtl w:val="0"/>
         </w:rPr>
-        <w:t xml:space="preserve">La ONG responsable de una actividad es única.</w:t>
+        <w:t xml:space="preserve">Un sólo responsable será quien acepte la actividad.</w:t>
       </w:r>
     </w:p>
     <w:p>
       <w:pPr>
         <w:numPr>
           <w:ilvl w:val="1"/>
-          <w:numId w:val="3"/>
+          <w:numId w:val="4"/>
         </w:numPr>
         <w:spacing w:after="0" w:afterAutospacing="0" w:before="0" w:beforeAutospacing="0" w:lineRule="auto"/>
         <w:ind w:left="1440" w:hanging="360"/>
@@ -1548,198 +1793,34 @@
         <w:rPr>
           <w:rtl w:val="0"/>
         </w:rPr>
-        <w:t xml:space="preserve">Una ONG puede colaborar con varias actividades.</w:t>
-      </w:r>
-    </w:p>
-    <w:p>
-      <w:pPr>
-        <w:numPr>
-          <w:ilvl w:val="0"/>
-          <w:numId w:val="3"/>
-        </w:numPr>
-        <w:spacing w:after="0" w:afterAutospacing="0" w:before="0" w:beforeAutospacing="0" w:lineRule="auto"/>
-        <w:ind w:left="720" w:hanging="360"/>
-        <w:rPr>
-          <w:u w:val="none"/>
-        </w:rPr>
-      </w:pPr>
-      <w:r>
-        <w:rPr>
-          <w:b w:val="1"/>
-          <w:rtl w:val="0"/>
-        </w:rPr>
-        <w:t xml:space="preserve">Genera.</w:t>
-      </w:r>
-      <w:r>
-        <w:rPr>
-          <w:rtl w:val="0"/>
-        </w:rPr>
+        <w:t xml:space="preserve">Un responsable puede aceptar varias actividades.</w:t>
+      </w:r>
+    </w:p>
+    <w:p>
+      <w:pPr>
+        <w:numPr>
+          <w:ilvl w:val="0"/>
+          <w:numId w:val="4"/>
+        </w:numPr>
+        <w:spacing w:after="0" w:afterAutospacing="0" w:before="0" w:beforeAutospacing="0" w:lineRule="auto"/>
+        <w:ind w:left="720" w:hanging="360"/>
+        <w:rPr>
+          <w:b w:val="1"/>
+        </w:rPr>
+      </w:pPr>
+      <w:r>
+        <w:rPr>
+          <w:b w:val="1"/>
+          <w:rtl w:val="0"/>
+        </w:rPr>
+        <w:t xml:space="preserve">Relación actividad-informe.</w:t>
       </w:r>
     </w:p>
     <w:p>
       <w:pPr>
         <w:numPr>
           <w:ilvl w:val="1"/>
-          <w:numId w:val="3"/>
-        </w:numPr>
-        <w:spacing w:after="0" w:afterAutospacing="0" w:before="0" w:beforeAutospacing="0" w:lineRule="auto"/>
-        <w:ind w:left="1440" w:hanging="360"/>
-        <w:rPr>
-          <w:u w:val="none"/>
-        </w:rPr>
-      </w:pPr>
-      <w:r>
-        <w:rPr>
-          <w:rtl w:val="0"/>
-        </w:rPr>
-        <w:t xml:space="preserve">La ONG genera una solicitud para mostrar a los responsables si desean realizar alguna de las solicitudes.</w:t>
-      </w:r>
-    </w:p>
-    <w:p>
-      <w:pPr>
-        <w:numPr>
-          <w:ilvl w:val="1"/>
-          <w:numId w:val="3"/>
-        </w:numPr>
-        <w:spacing w:after="0" w:afterAutospacing="0" w:before="0" w:beforeAutospacing="0" w:lineRule="auto"/>
-        <w:ind w:left="1440" w:hanging="360"/>
-        <w:rPr>
-          <w:u w:val="none"/>
-        </w:rPr>
-      </w:pPr>
-      <w:r>
-        <w:rPr>
-          <w:rtl w:val="0"/>
-        </w:rPr>
-        <w:t xml:space="preserve">Una ONG puede generar solicitudes distintas.</w:t>
-      </w:r>
-    </w:p>
-    <w:p>
-      <w:pPr>
-        <w:numPr>
-          <w:ilvl w:val="1"/>
-          <w:numId w:val="3"/>
-        </w:numPr>
-        <w:spacing w:after="0" w:afterAutospacing="0" w:before="0" w:beforeAutospacing="0" w:lineRule="auto"/>
-        <w:ind w:left="1440" w:hanging="360"/>
-        <w:rPr>
-          <w:u w:val="none"/>
-        </w:rPr>
-      </w:pPr>
-      <w:r>
-        <w:rPr>
-          <w:rtl w:val="0"/>
-        </w:rPr>
-        <w:t xml:space="preserve">Una solicitud es generada por una sola ONG.</w:t>
-      </w:r>
-    </w:p>
-    <w:p>
-      <w:pPr>
-        <w:numPr>
-          <w:ilvl w:val="0"/>
-          <w:numId w:val="3"/>
-        </w:numPr>
-        <w:spacing w:after="0" w:afterAutospacing="0" w:before="0" w:beforeAutospacing="0" w:lineRule="auto"/>
-        <w:ind w:left="720" w:hanging="360"/>
-        <w:rPr>
-          <w:u w:val="none"/>
-        </w:rPr>
-      </w:pPr>
-      <w:r>
-        <w:rPr>
-          <w:b w:val="1"/>
-          <w:rtl w:val="0"/>
-        </w:rPr>
-        <w:t xml:space="preserve">Acepta.</w:t>
-      </w:r>
-      <w:r>
-        <w:rPr>
-          <w:rtl w:val="0"/>
-        </w:rPr>
-      </w:r>
-    </w:p>
-    <w:p>
-      <w:pPr>
-        <w:numPr>
-          <w:ilvl w:val="1"/>
-          <w:numId w:val="3"/>
-        </w:numPr>
-        <w:spacing w:after="0" w:afterAutospacing="0" w:before="0" w:beforeAutospacing="0" w:lineRule="auto"/>
-        <w:ind w:left="1440" w:hanging="360"/>
-        <w:rPr>
-          <w:u w:val="none"/>
-        </w:rPr>
-      </w:pPr>
-      <w:r>
-        <w:rPr>
-          <w:rtl w:val="0"/>
-        </w:rPr>
-        <w:t xml:space="preserve">Los responsables podrán aceptar las solicitudes creadas por las ONG para organizar actividades.</w:t>
-      </w:r>
-    </w:p>
-    <w:p>
-      <w:pPr>
-        <w:numPr>
-          <w:ilvl w:val="1"/>
-          <w:numId w:val="3"/>
-        </w:numPr>
-        <w:spacing w:after="0" w:afterAutospacing="0" w:before="0" w:beforeAutospacing="0" w:lineRule="auto"/>
-        <w:ind w:left="1440" w:hanging="360"/>
-        <w:rPr>
-          <w:u w:val="none"/>
-        </w:rPr>
-      </w:pPr>
-      <w:r>
-        <w:rPr>
-          <w:rtl w:val="0"/>
-        </w:rPr>
-        <w:t xml:space="preserve">Un sólo responsable será quien acepte la actividad.</w:t>
-      </w:r>
-    </w:p>
-    <w:p>
-      <w:pPr>
-        <w:numPr>
-          <w:ilvl w:val="1"/>
-          <w:numId w:val="3"/>
-        </w:numPr>
-        <w:spacing w:after="0" w:afterAutospacing="0" w:before="0" w:beforeAutospacing="0" w:lineRule="auto"/>
-        <w:ind w:left="1440" w:hanging="360"/>
-        <w:rPr>
-          <w:u w:val="none"/>
-        </w:rPr>
-      </w:pPr>
-      <w:r>
-        <w:rPr>
-          <w:rtl w:val="0"/>
-        </w:rPr>
-        <w:t xml:space="preserve">Un responsable puede aceptar varias actividades.</w:t>
-      </w:r>
-    </w:p>
-    <w:p>
-      <w:pPr>
-        <w:numPr>
-          <w:ilvl w:val="0"/>
-          <w:numId w:val="3"/>
-        </w:numPr>
-        <w:spacing w:after="0" w:afterAutospacing="0" w:before="0" w:beforeAutospacing="0" w:lineRule="auto"/>
-        <w:ind w:left="720" w:hanging="360"/>
-        <w:rPr>
-          <w:b w:val="1"/>
-        </w:rPr>
-      </w:pPr>
-      <w:r>
-        <w:rPr>
-          <w:b w:val="1"/>
-          <w:rtl w:val="0"/>
-        </w:rPr>
-        <w:t xml:space="preserve">Relación actividad-informe.</w:t>
-      </w:r>
-    </w:p>
-    <w:p>
-      <w:pPr>
-        <w:numPr>
-          <w:ilvl w:val="1"/>
-          <w:numId w:val="3"/>
+          <w:numId w:val="4"/>
         </w:numPr>
         <w:spacing w:after="0" w:afterAutospacing="0" w:before="0" w:beforeAutospacing="0" w:lineRule="auto"/>
         <w:ind w:left="1440" w:hanging="360"/>
@@ -1756,7 +1837,173 @@
       <w:pPr>
         <w:numPr>
           <w:ilvl w:val="1"/>
-          <w:numId w:val="3"/>
+          <w:numId w:val="4"/>
+        </w:numPr>
+        <w:spacing w:after="0" w:afterAutospacing="0" w:before="0" w:beforeAutospacing="0" w:lineRule="auto"/>
+        <w:ind w:left="1440" w:hanging="360"/>
+        <w:rPr>
+          <w:u w:val="none"/>
+        </w:rPr>
+      </w:pPr>
+      <w:r>
+        <w:rPr>
+          <w:rtl w:val="0"/>
+        </w:rPr>
+        <w:t xml:space="preserve">Cada informe se referirá a una única actividad.</w:t>
+      </w:r>
+    </w:p>
+    <w:p>
+      <w:pPr>
+        <w:numPr>
+          <w:ilvl w:val="0"/>
+          <w:numId w:val="4"/>
+        </w:numPr>
+        <w:spacing w:after="0" w:afterAutospacing="0" w:before="0" w:beforeAutospacing="0" w:lineRule="auto"/>
+        <w:ind w:left="720" w:hanging="360"/>
+        <w:rPr>
+          <w:u w:val="none"/>
+        </w:rPr>
+      </w:pPr>
+      <w:r>
+        <w:rPr>
+          <w:b w:val="1"/>
+          <w:rtl w:val="0"/>
+        </w:rPr>
+        <w:t xml:space="preserve">Solicita</w:t>
+      </w:r>
+      <w:r>
+        <w:rPr>
+          <w:rtl w:val="0"/>
+        </w:rPr>
+        <w:t xml:space="preserve">.</w:t>
+      </w:r>
+    </w:p>
+    <w:p>
+      <w:pPr>
+        <w:numPr>
+          <w:ilvl w:val="1"/>
+          <w:numId w:val="4"/>
+        </w:numPr>
+        <w:spacing w:after="0" w:afterAutospacing="0" w:before="0" w:beforeAutospacing="0" w:lineRule="auto"/>
+        <w:ind w:left="1440" w:hanging="360"/>
+        <w:rPr>
+          <w:u w:val="none"/>
+        </w:rPr>
+      </w:pPr>
+      <w:r>
+        <w:rPr>
+          <w:rtl w:val="0"/>
+        </w:rPr>
+        <w:t xml:space="preserve">Un usuario va a enviar una solicitud que lo relaciona con una actividad concreta.</w:t>
+      </w:r>
+    </w:p>
+    <w:p>
+      <w:pPr>
+        <w:numPr>
+          <w:ilvl w:val="1"/>
+          <w:numId w:val="4"/>
+        </w:numPr>
+        <w:spacing w:after="0" w:afterAutospacing="0" w:before="0" w:beforeAutospacing="0" w:lineRule="auto"/>
+        <w:ind w:left="1440" w:hanging="360"/>
+        <w:rPr>
+          <w:u w:val="none"/>
+        </w:rPr>
+      </w:pPr>
+      <w:r>
+        <w:rPr>
+          <w:rtl w:val="0"/>
+        </w:rPr>
+        <w:t xml:space="preserve">El usuario puede enviar varias solicitudes.</w:t>
+      </w:r>
+    </w:p>
+    <w:p>
+      <w:pPr>
+        <w:numPr>
+          <w:ilvl w:val="1"/>
+          <w:numId w:val="4"/>
+        </w:numPr>
+        <w:spacing w:after="0" w:afterAutospacing="0" w:before="0" w:beforeAutospacing="0" w:lineRule="auto"/>
+        <w:ind w:left="1440" w:hanging="360"/>
+        <w:rPr>
+          <w:u w:val="none"/>
+        </w:rPr>
+      </w:pPr>
+      <w:r>
+        <w:rPr>
+          <w:rtl w:val="0"/>
+        </w:rPr>
+        <w:t xml:space="preserve">Una solicitud pertenece a un único usuario obligatoriamente.</w:t>
+      </w:r>
+    </w:p>
+    <w:p>
+      <w:pPr>
+        <w:numPr>
+          <w:ilvl w:val="0"/>
+          <w:numId w:val="4"/>
+        </w:numPr>
+        <w:spacing w:after="0" w:afterAutospacing="0" w:before="0" w:beforeAutospacing="0" w:lineRule="auto"/>
+        <w:ind w:left="720" w:hanging="360"/>
+        <w:rPr>
+          <w:u w:val="none"/>
+        </w:rPr>
+      </w:pPr>
+      <w:r>
+        <w:rPr>
+          <w:b w:val="1"/>
+          <w:rtl w:val="0"/>
+        </w:rPr>
+        <w:t xml:space="preserve">Recibe</w:t>
+      </w:r>
+      <w:r>
+        <w:rPr>
+          <w:rtl w:val="0"/>
+        </w:rPr>
+        <w:t xml:space="preserve">.</w:t>
+      </w:r>
+    </w:p>
+    <w:p>
+      <w:pPr>
+        <w:numPr>
+          <w:ilvl w:val="1"/>
+          <w:numId w:val="4"/>
+        </w:numPr>
+        <w:spacing w:after="0" w:afterAutospacing="0" w:before="0" w:beforeAutospacing="0" w:lineRule="auto"/>
+        <w:ind w:left="1440" w:hanging="360"/>
+        <w:rPr>
+          <w:u w:val="none"/>
+        </w:rPr>
+      </w:pPr>
+      <w:r>
+        <w:rPr>
+          <w:rtl w:val="0"/>
+        </w:rPr>
+        <w:t xml:space="preserve">Una actividad recibe una solicitud que referencia a un usuario que desea participar en ella.</w:t>
+      </w:r>
+    </w:p>
+    <w:p>
+      <w:pPr>
+        <w:numPr>
+          <w:ilvl w:val="1"/>
+          <w:numId w:val="4"/>
+        </w:numPr>
+        <w:spacing w:after="0" w:afterAutospacing="0" w:before="0" w:beforeAutospacing="0" w:lineRule="auto"/>
+        <w:ind w:left="1440" w:hanging="360"/>
+        <w:rPr>
+          <w:u w:val="none"/>
+        </w:rPr>
+      </w:pPr>
+      <w:r>
+        <w:rPr>
+          <w:rtl w:val="0"/>
+        </w:rPr>
+        <w:t xml:space="preserve">Una actividad recibe varias solicitudes.</w:t>
+      </w:r>
+    </w:p>
+    <w:p>
+      <w:pPr>
+        <w:numPr>
+          <w:ilvl w:val="1"/>
+          <w:numId w:val="4"/>
         </w:numPr>
         <w:spacing w:before="0" w:beforeAutospacing="0" w:lineRule="auto"/>
         <w:ind w:left="1440" w:hanging="360"/>
@@ -1768,7 +2015,7 @@
         <w:rPr>
           <w:rtl w:val="0"/>
         </w:rPr>
-        <w:t xml:space="preserve">Cada informe se referirá a una única actividad.</w:t>
+        <w:t xml:space="preserve">Una solicitud se envía única y necesariamente a una actividad.</w:t>
       </w:r>
     </w:p>
     <w:p>
@@ -2481,6 +2728,116 @@
     </w:lvl>
   </w:abstractNum>
   <w:abstractNum w:abstractNumId="7">
+    <w:lvl w:ilvl="0">
+      <w:start w:val="1"/>
+      <w:numFmt w:val="bullet"/>
+      <w:lvlText w:val="●"/>
+      <w:lvlJc w:val="left"/>
+      <w:pPr>
+        <w:ind w:left="720" w:hanging="360"/>
+      </w:pPr>
+      <w:rPr>
+        <w:u w:val="none"/>
+      </w:rPr>
+    </w:lvl>
+    <w:lvl w:ilvl="1">
+      <w:start w:val="1"/>
+      <w:numFmt w:val="bullet"/>
+      <w:lvlText w:val="○"/>
+      <w:lvlJc w:val="left"/>
+      <w:pPr>
+        <w:ind w:left="1440" w:hanging="360"/>
+      </w:pPr>
+      <w:rPr>
+        <w:u w:val="none"/>
+      </w:rPr>
+    </w:lvl>
+    <w:lvl w:ilvl="2">
+      <w:start w:val="1"/>
+      <w:numFmt w:val="bullet"/>
+      <w:lvlText w:val="■"/>
+      <w:lvlJc w:val="left"/>
+      <w:pPr>
+        <w:ind w:left="2160" w:hanging="360"/>
+      </w:pPr>
+      <w:rPr>
+        <w:u w:val="none"/>
+      </w:rPr>
+    </w:lvl>
+    <w:lvl w:ilvl="3">
+      <w:start w:val="1"/>
+      <w:numFmt w:val="bullet"/>
+      <w:lvlText w:val="●"/>
+      <w:lvlJc w:val="left"/>
+      <w:pPr>
+        <w:ind w:left="2880" w:hanging="360"/>
+      </w:pPr>
+      <w:rPr>
+        <w:u w:val="none"/>
+      </w:rPr>
+    </w:lvl>
+    <w:lvl w:ilvl="4">
+      <w:start w:val="1"/>
+      <w:numFmt w:val="bullet"/>
+      <w:lvlText w:val="○"/>
+      <w:lvlJc w:val="left"/>
+      <w:pPr>
+        <w:ind w:left="3600" w:hanging="360"/>
+      </w:pPr>
+      <w:rPr>
+        <w:u w:val="none"/>
+      </w:rPr>
+    </w:lvl>
+    <w:lvl w:ilvl="5">
+      <w:start w:val="1"/>
+      <w:numFmt w:val="bullet"/>
+      <w:lvlText w:val="■"/>
+      <w:lvlJc w:val="left"/>
+      <w:pPr>
+        <w:ind w:left="4320" w:hanging="360"/>
+      </w:pPr>
+      <w:rPr>
+        <w:u w:val="none"/>
+      </w:rPr>
+    </w:lvl>
+    <w:lvl w:ilvl="6">
+      <w:start w:val="1"/>
+      <w:numFmt w:val="bullet"/>
+      <w:lvlText w:val="●"/>
+      <w:lvlJc w:val="left"/>
+      <w:pPr>
+        <w:ind w:left="5040" w:hanging="360"/>
+      </w:pPr>
+      <w:rPr>
+        <w:u w:val="none"/>
+      </w:rPr>
+    </w:lvl>
+    <w:lvl w:ilvl="7">
+      <w:start w:val="1"/>
+      <w:numFmt w:val="bullet"/>
+      <w:lvlText w:val="○"/>
+      <w:lvlJc w:val="left"/>
+      <w:pPr>
+        <w:ind w:left="5760" w:hanging="360"/>
+      </w:pPr>
+      <w:rPr>
+        <w:u w:val="none"/>
+      </w:rPr>
+    </w:lvl>
+    <w:lvl w:ilvl="8">
+      <w:start w:val="1"/>
+      <w:numFmt w:val="bullet"/>
+      <w:lvlText w:val="■"/>
+      <w:lvlJc w:val="left"/>
+      <w:pPr>
+        <w:ind w:left="6480" w:hanging="360"/>
+      </w:pPr>
+      <w:rPr>
+        <w:u w:val="none"/>
+      </w:rPr>
+    </w:lvl>
+  </w:abstractNum>
+  <w:abstractNum w:abstractNumId="8">
     <w:lvl w:ilvl="0">
       <w:start w:val="1"/>
       <w:numFmt w:val="bullet"/>
@@ -2610,6 +2967,9 @@
   </w:num>
   <w:num w:numId="7">
     <w:abstractNumId w:val="7"/>
+  </w:num>
+  <w:num w:numId="8">
+    <w:abstractNumId w:val="8"/>
   </w:num>
 </w:numbering>
 </file>

</xml_diff>